<commit_message>
various bugfixes and removed schema.org from ontologies
</commit_message>
<xml_diff>
--- a/documentation/Dacura Linked Data API.docx
+++ b/documentation/Dacura Linked Data API.docx
@@ -7,8 +7,6 @@
         <w:pStyle w:val="Heading1"/>
       </w:pPr>
       <w:bookmarkStart w:id="0" w:name="_Toc444996758"/>
-      <w:bookmarkStart w:id="1" w:name="_GoBack"/>
-      <w:bookmarkEnd w:id="1"/>
       <w:r>
         <w:t>Dacura Linked Data API</w:t>
       </w:r>
@@ -304,7 +302,7 @@
                 <w:noProof/>
                 <w:webHidden/>
               </w:rPr>
-              <w:t>2</w:t>
+              <w:t>1</w:t>
             </w:r>
             <w:r>
               <w:rPr>
@@ -372,7 +370,7 @@
                 <w:noProof/>
                 <w:webHidden/>
               </w:rPr>
-              <w:t>2</w:t>
+              <w:t>1</w:t>
             </w:r>
             <w:r>
               <w:rPr>
@@ -440,7 +438,7 @@
                 <w:noProof/>
                 <w:webHidden/>
               </w:rPr>
-              <w:t>2</w:t>
+              <w:t>1</w:t>
             </w:r>
             <w:r>
               <w:rPr>
@@ -522,7 +520,7 @@
                 <w:noProof/>
                 <w:webHidden/>
               </w:rPr>
-              <w:t>3</w:t>
+              <w:t>1</w:t>
             </w:r>
             <w:r>
               <w:rPr>
@@ -590,7 +588,7 @@
                 <w:noProof/>
                 <w:webHidden/>
               </w:rPr>
-              <w:t>3</w:t>
+              <w:t>1</w:t>
             </w:r>
             <w:r>
               <w:rPr>
@@ -658,7 +656,7 @@
                 <w:noProof/>
                 <w:webHidden/>
               </w:rPr>
-              <w:t>3</w:t>
+              <w:t>1</w:t>
             </w:r>
             <w:r>
               <w:rPr>
@@ -740,7 +738,7 @@
                 <w:noProof/>
                 <w:webHidden/>
               </w:rPr>
-              <w:t>4</w:t>
+              <w:t>1</w:t>
             </w:r>
             <w:r>
               <w:rPr>
@@ -822,7 +820,7 @@
                 <w:noProof/>
                 <w:webHidden/>
               </w:rPr>
-              <w:t>4</w:t>
+              <w:t>1</w:t>
             </w:r>
             <w:r>
               <w:rPr>
@@ -904,7 +902,7 @@
                 <w:noProof/>
                 <w:webHidden/>
               </w:rPr>
-              <w:t>5</w:t>
+              <w:t>1</w:t>
             </w:r>
             <w:r>
               <w:rPr>
@@ -986,7 +984,7 @@
                 <w:noProof/>
                 <w:webHidden/>
               </w:rPr>
-              <w:t>6</w:t>
+              <w:t>1</w:t>
             </w:r>
             <w:r>
               <w:rPr>
@@ -1068,7 +1066,7 @@
                 <w:noProof/>
                 <w:webHidden/>
               </w:rPr>
-              <w:t>6</w:t>
+              <w:t>1</w:t>
             </w:r>
             <w:r>
               <w:rPr>
@@ -1150,7 +1148,7 @@
                 <w:noProof/>
                 <w:webHidden/>
               </w:rPr>
-              <w:t>7</w:t>
+              <w:t>1</w:t>
             </w:r>
             <w:r>
               <w:rPr>
@@ -1232,7 +1230,7 @@
                 <w:noProof/>
                 <w:webHidden/>
               </w:rPr>
-              <w:t>7</w:t>
+              <w:t>1</w:t>
             </w:r>
             <w:r>
               <w:rPr>
@@ -1314,7 +1312,7 @@
                 <w:noProof/>
                 <w:webHidden/>
               </w:rPr>
-              <w:t>8</w:t>
+              <w:t>1</w:t>
             </w:r>
             <w:r>
               <w:rPr>
@@ -1396,7 +1394,7 @@
                 <w:noProof/>
                 <w:webHidden/>
               </w:rPr>
-              <w:t>9</w:t>
+              <w:t>1</w:t>
             </w:r>
             <w:r>
               <w:rPr>
@@ -1478,7 +1476,7 @@
                 <w:noProof/>
                 <w:webHidden/>
               </w:rPr>
-              <w:t>10</w:t>
+              <w:t>1</w:t>
             </w:r>
             <w:r>
               <w:rPr>
@@ -1518,50 +1516,49 @@
       <w:pPr>
         <w:pStyle w:val="Heading2"/>
       </w:pPr>
-      <w:bookmarkStart w:id="2" w:name="_Toc444996759"/>
-      <w:r>
-        <w:lastRenderedPageBreak/>
+      <w:bookmarkStart w:id="1" w:name="_Toc444996759"/>
+      <w:r>
         <w:t xml:space="preserve">1. </w:t>
       </w:r>
       <w:r>
         <w:tab/>
         <w:t>List Linked Data Objects</w:t>
       </w:r>
+      <w:bookmarkEnd w:id="1"/>
+    </w:p>
+    <w:p>
+      <w:pPr>
+        <w:spacing w:before="120"/>
+      </w:pPr>
+      <w:r>
+        <w:rPr>
+          <w:rFonts w:ascii="Consolas" w:hAnsi="Consolas" w:cs="Consolas"/>
+        </w:rPr>
+        <w:t>GET /</w:t>
+      </w:r>
+      <w:r>
+        <w:t xml:space="preserve"> </w:t>
+      </w:r>
+      <w:r>
+        <w:tab/>
+        <w:t xml:space="preserve">- </w:t>
+      </w:r>
+      <w:r>
+        <w:rPr>
+          <w:i/>
+        </w:rPr>
+        <w:t>retrieve listing of linked data objects</w:t>
+      </w:r>
+    </w:p>
+    <w:p>
+      <w:bookmarkStart w:id="2" w:name="_Toc444996760"/>
+      <w:r>
+        <w:rPr>
+          <w:rStyle w:val="Heading3Char"/>
+        </w:rPr>
+        <w:t>Arguments</w:t>
+      </w:r>
       <w:bookmarkEnd w:id="2"/>
-    </w:p>
-    <w:p>
-      <w:pPr>
-        <w:spacing w:before="120"/>
-      </w:pPr>
-      <w:r>
-        <w:rPr>
-          <w:rFonts w:ascii="Consolas" w:hAnsi="Consolas" w:cs="Consolas"/>
-        </w:rPr>
-        <w:t>GET /</w:t>
-      </w:r>
-      <w:r>
-        <w:t xml:space="preserve"> </w:t>
-      </w:r>
-      <w:r>
-        <w:tab/>
-        <w:t xml:space="preserve">- </w:t>
-      </w:r>
-      <w:r>
-        <w:rPr>
-          <w:i/>
-        </w:rPr>
-        <w:t>retrieve listing of linked data objects</w:t>
-      </w:r>
-    </w:p>
-    <w:p>
-      <w:bookmarkStart w:id="3" w:name="_Toc444996760"/>
-      <w:r>
-        <w:rPr>
-          <w:rStyle w:val="Heading3Char"/>
-        </w:rPr>
-        <w:t>Arguments</w:t>
-      </w:r>
-      <w:bookmarkEnd w:id="3"/>
       <w:r>
         <w:rPr>
           <w:b/>
@@ -1741,14 +1738,14 @@
           <w:b/>
         </w:rPr>
       </w:pPr>
-      <w:bookmarkStart w:id="4" w:name="_Toc444996761"/>
+      <w:bookmarkStart w:id="3" w:name="_Toc444996761"/>
       <w:r>
         <w:rPr>
           <w:rStyle w:val="Heading3Char"/>
         </w:rPr>
         <w:t>Return</w:t>
       </w:r>
-      <w:bookmarkEnd w:id="4"/>
+      <w:bookmarkEnd w:id="3"/>
       <w:r>
         <w:rPr>
           <w:b/>
@@ -2367,47 +2364,305 @@
       <w:pPr>
         <w:pStyle w:val="Heading2"/>
       </w:pPr>
-      <w:bookmarkStart w:id="5" w:name="_Toc444996762"/>
-      <w:r>
-        <w:lastRenderedPageBreak/>
+      <w:bookmarkStart w:id="4" w:name="_Toc444996762"/>
+      <w:r>
         <w:t xml:space="preserve">2.  </w:t>
       </w:r>
       <w:r>
         <w:tab/>
-        <w:t>List Linked Data Object Updates</w:t>
+        <w:t xml:space="preserve">List </w:t>
+      </w:r>
+      <w:r>
+        <w:tab/>
+      </w:r>
+      <w:r>
+        <w:t>Linked Data Object Updates</w:t>
+      </w:r>
+      <w:bookmarkEnd w:id="4"/>
+    </w:p>
+    <w:p>
+      <w:pPr>
+        <w:spacing w:before="120" w:after="120"/>
+      </w:pPr>
+      <w:r>
+        <w:rPr>
+          <w:rFonts w:ascii="Consolas" w:hAnsi="Consolas" w:cs="Consolas"/>
+        </w:rPr>
+        <w:t>GET /update</w:t>
+      </w:r>
+      <w:r>
+        <w:t xml:space="preserve"> </w:t>
+      </w:r>
+      <w:r>
+        <w:tab/>
+      </w:r>
+      <w:r>
+        <w:rPr>
+          <w:i/>
+        </w:rPr>
+        <w:t>- retrieve listing of updates to linked data objects</w:t>
+      </w:r>
+    </w:p>
+    <w:p>
+      <w:bookmarkStart w:id="5" w:name="_Toc444996763"/>
+      <w:r>
+        <w:rPr>
+          <w:rStyle w:val="Heading3Char"/>
+        </w:rPr>
+        <w:t>Arguments</w:t>
       </w:r>
       <w:bookmarkEnd w:id="5"/>
-    </w:p>
-    <w:p>
-      <w:pPr>
-        <w:spacing w:before="120" w:after="120"/>
-      </w:pPr>
-      <w:r>
-        <w:rPr>
-          <w:rFonts w:ascii="Consolas" w:hAnsi="Consolas" w:cs="Consolas"/>
-        </w:rPr>
-        <w:t>GET /update</w:t>
-      </w:r>
-      <w:r>
+      <w:r>
+        <w:rPr>
+          <w:b/>
+        </w:rPr>
         <w:t xml:space="preserve"> </w:t>
       </w:r>
       <w:r>
-        <w:tab/>
-      </w:r>
-      <w:r>
-        <w:rPr>
-          <w:i/>
-        </w:rPr>
-        <w:t>- retrieve listing of updates to linked data objects</w:t>
-      </w:r>
-    </w:p>
-    <w:p>
-      <w:bookmarkStart w:id="6" w:name="_Toc444996763"/>
+        <w:rPr>
+          <w:b/>
+        </w:rPr>
+        <w:br/>
+      </w:r>
+      <w:r>
+        <w:rPr>
+          <w:rFonts w:ascii="Consolas" w:hAnsi="Consolas" w:cs="Consolas"/>
+          <w:sz w:val="20"/>
+        </w:rPr>
+        <w:t xml:space="preserve">options </w:t>
+      </w:r>
+      <w:r>
+        <w:rPr>
+          <w:rFonts w:ascii="Consolas" w:hAnsi="Consolas" w:cs="Consolas"/>
+          <w:sz w:val="20"/>
+        </w:rPr>
+        <w:tab/>
+      </w:r>
+      <w:r>
+        <w:rPr>
+          <w:i/>
+        </w:rPr>
+        <w:t xml:space="preserve">array </w:t>
+      </w:r>
+      <w:r>
+        <w:t>options to change contents of what comes back</w:t>
+      </w:r>
+    </w:p>
+    <w:p>
+      <w:pPr>
+        <w:spacing w:after="0"/>
+      </w:pPr>
+      <w:r>
+        <w:t>{</w:t>
+      </w:r>
+    </w:p>
+    <w:p>
+      <w:pPr>
+        <w:ind w:left="720"/>
+      </w:pPr>
+      <w:r>
+        <w:rPr>
+          <w:rFonts w:ascii="Consolas" w:hAnsi="Consolas" w:cs="Consolas"/>
+          <w:sz w:val="20"/>
+        </w:rPr>
+        <w:t>include_all</w:t>
+      </w:r>
+      <w:r>
+        <w:rPr>
+          <w:rFonts w:ascii="Consolas" w:hAnsi="Consolas" w:cs="Consolas"/>
+          <w:sz w:val="20"/>
+        </w:rPr>
+        <w:t xml:space="preserve"> </w:t>
+      </w:r>
+      <w:r>
+        <w:rPr>
+          <w:rFonts w:ascii="Consolas" w:hAnsi="Consolas" w:cs="Consolas"/>
+          <w:sz w:val="20"/>
+        </w:rPr>
+        <w:tab/>
+      </w:r>
+      <w:r>
+        <w:rPr>
+          <w:i/>
+        </w:rPr>
+        <w:t xml:space="preserve">boolean </w:t>
+      </w:r>
+      <w:r>
+        <w:t>set =1 to include meta, forward &amp; backward with each listed update</w:t>
+      </w:r>
+      <w:r>
+        <w:rPr>
+          <w:rFonts w:ascii="Consolas" w:hAnsi="Consolas" w:cs="Consolas"/>
+          <w:sz w:val="20"/>
+        </w:rPr>
+        <w:br/>
+      </w:r>
+      <w:r>
+        <w:rPr>
+          <w:rFonts w:ascii="Consolas" w:hAnsi="Consolas" w:cs="Consolas"/>
+          <w:sz w:val="20"/>
+        </w:rPr>
+        <w:t>s</w:t>
+      </w:r>
+      <w:r>
+        <w:rPr>
+          <w:rFonts w:ascii="Consolas" w:hAnsi="Consolas" w:cs="Consolas"/>
+          <w:sz w:val="20"/>
+        </w:rPr>
+        <w:t>tatus</w:t>
+      </w:r>
+      <w:r>
+        <w:rPr>
+          <w:rFonts w:ascii="Consolas" w:hAnsi="Consolas" w:cs="Consolas"/>
+          <w:sz w:val="20"/>
+        </w:rPr>
+        <w:tab/>
+      </w:r>
+      <w:r>
+        <w:rPr>
+          <w:rFonts w:ascii="Consolas" w:hAnsi="Consolas" w:cs="Consolas"/>
+          <w:sz w:val="20"/>
+        </w:rPr>
+        <w:tab/>
+      </w:r>
+      <w:r>
+        <w:rPr>
+          <w:i/>
+        </w:rPr>
+        <w:t>string pending|reject|accept</w:t>
+      </w:r>
+      <w:r>
+        <w:t xml:space="preserve"> if set, updates with this status only returned</w:t>
+      </w:r>
+      <w:r>
+        <w:rPr>
+          <w:rFonts w:ascii="Consolas" w:hAnsi="Consolas" w:cs="Consolas"/>
+          <w:sz w:val="20"/>
+        </w:rPr>
+        <w:br/>
+      </w:r>
+      <w:r>
+        <w:rPr>
+          <w:rFonts w:ascii="Consolas" w:hAnsi="Consolas" w:cs="Consolas"/>
+          <w:sz w:val="20"/>
+        </w:rPr>
+        <w:t>to_version</w:t>
+      </w:r>
+      <w:r>
+        <w:rPr>
+          <w:rFonts w:ascii="Consolas" w:hAnsi="Consolas" w:cs="Consolas"/>
+          <w:sz w:val="20"/>
+        </w:rPr>
+        <w:tab/>
+      </w:r>
+      <w:r>
+        <w:rPr>
+          <w:i/>
+        </w:rPr>
+        <w:t>integer</w:t>
+      </w:r>
+      <w:r>
+        <w:rPr>
+          <w:i/>
+        </w:rPr>
+        <w:t xml:space="preserve"> </w:t>
+      </w:r>
+      <w:r>
+        <w:t>if set, only updates with this to_version number will be returned</w:t>
+      </w:r>
+      <w:r>
+        <w:br/>
+      </w:r>
+      <w:r>
+        <w:rPr>
+          <w:rFonts w:ascii="Consolas" w:hAnsi="Consolas" w:cs="Consolas"/>
+          <w:sz w:val="20"/>
+        </w:rPr>
+        <w:t>from_version</w:t>
+      </w:r>
+      <w:r>
+        <w:rPr>
+          <w:rFonts w:ascii="Consolas" w:hAnsi="Consolas" w:cs="Consolas"/>
+          <w:sz w:val="20"/>
+        </w:rPr>
+        <w:tab/>
+      </w:r>
+      <w:r>
+        <w:rPr>
+          <w:i/>
+        </w:rPr>
+        <w:t>integer</w:t>
+      </w:r>
+      <w:r>
+        <w:rPr>
+          <w:i/>
+        </w:rPr>
+        <w:t xml:space="preserve"> </w:t>
+      </w:r>
+      <w:r>
+        <w:t>if set, only updates with this from_version number will be returned</w:t>
+      </w:r>
+      <w:r>
+        <w:br/>
+      </w:r>
+      <w:r>
+        <w:rPr>
+          <w:rFonts w:ascii="Consolas" w:hAnsi="Consolas" w:cs="Consolas"/>
+          <w:sz w:val="20"/>
+        </w:rPr>
+        <w:t>targetid</w:t>
+      </w:r>
+      <w:r>
+        <w:rPr>
+          <w:rFonts w:ascii="Consolas" w:hAnsi="Consolas" w:cs="Consolas"/>
+          <w:sz w:val="20"/>
+        </w:rPr>
+        <w:tab/>
+      </w:r>
+      <w:r>
+        <w:rPr>
+          <w:i/>
+        </w:rPr>
+        <w:t xml:space="preserve">string </w:t>
+      </w:r>
+      <w:r>
+        <w:t>if set, only updates to the object with this id will be returned</w:t>
+      </w:r>
+    </w:p>
+    <w:p>
+      <w:r>
+        <w:t>}</w:t>
+      </w:r>
+    </w:p>
+    <w:p>
+      <w:r>
+        <w:rPr>
+          <w:b/>
+        </w:rPr>
+        <w:t>Example:</w:t>
+      </w:r>
+      <w:r>
+        <w:t xml:space="preserve"> http://dacura.cs.tcd.ie/rest/seshat/candidate?options[include_all]=1&amp;options[to_version]=0&amp;</w:t>
+      </w:r>
+      <w:r>
+        <w:t xml:space="preserve"> </w:t>
+      </w:r>
+      <w:r>
+        <w:t>options[targetid]=rome (list all updates, including their contents, on the rome object that have not been accepted).</w:t>
+      </w:r>
+    </w:p>
+    <w:p>
+      <w:pPr>
+        <w:rPr>
+          <w:b/>
+        </w:rPr>
+      </w:pPr>
+      <w:bookmarkStart w:id="6" w:name="_Toc444996764"/>
       <w:r>
         <w:rPr>
           <w:rStyle w:val="Heading3Char"/>
         </w:rPr>
-        <w:t>Arguments</w:t>
+        <w:t>Return</w:t>
       </w:r>
       <w:bookmarkEnd w:id="6"/>
       <w:r>
@@ -2416,10 +2671,27 @@
         </w:rPr>
         <w:t xml:space="preserve"> </w:t>
       </w:r>
-      <w:r>
-        <w:rPr>
-          <w:b/>
-        </w:rPr>
+    </w:p>
+    <w:p>
+      <w:pPr>
+        <w:rPr>
+          <w:rFonts w:ascii="Consolas" w:hAnsi="Consolas" w:cs="Consolas"/>
+          <w:sz w:val="20"/>
+        </w:rPr>
+      </w:pPr>
+      <w:r>
+        <w:t>A</w:t>
+      </w:r>
+      <w:r>
+        <w:t xml:space="preserve">n array of </w:t>
+      </w:r>
+      <w:r>
+        <w:t xml:space="preserve">update </w:t>
+      </w:r>
+      <w:r>
+        <w:t>objects, each having the following fields:</w:t>
+      </w:r>
+      <w:r>
         <w:br/>
       </w:r>
       <w:r>
@@ -2427,48 +2699,59 @@
           <w:rFonts w:ascii="Consolas" w:hAnsi="Consolas" w:cs="Consolas"/>
           <w:sz w:val="20"/>
         </w:rPr>
-        <w:t xml:space="preserve">options </w:t>
-      </w:r>
-      <w:r>
-        <w:rPr>
-          <w:rFonts w:ascii="Consolas" w:hAnsi="Consolas" w:cs="Consolas"/>
-          <w:sz w:val="20"/>
-        </w:rPr>
-        <w:tab/>
-      </w:r>
-      <w:r>
-        <w:rPr>
-          <w:i/>
-        </w:rPr>
-        <w:t xml:space="preserve">array </w:t>
-      </w:r>
-      <w:r>
-        <w:t>options to change contents of what comes back</w:t>
-      </w:r>
-    </w:p>
-    <w:p>
-      <w:pPr>
-        <w:spacing w:after="0"/>
-      </w:pPr>
-      <w:r>
-        <w:t>{</w:t>
+        <w:t>[{</w:t>
       </w:r>
     </w:p>
     <w:p>
       <w:pPr>
         <w:ind w:left="720"/>
-      </w:pPr>
-      <w:r>
-        <w:rPr>
-          <w:rFonts w:ascii="Consolas" w:hAnsi="Consolas" w:cs="Consolas"/>
-          <w:sz w:val="20"/>
-        </w:rPr>
-        <w:t>include_all</w:t>
-      </w:r>
-      <w:r>
-        <w:rPr>
-          <w:rFonts w:ascii="Consolas" w:hAnsi="Consolas" w:cs="Consolas"/>
-          <w:sz w:val="20"/>
+        <w:rPr>
+          <w:i/>
+        </w:rPr>
+      </w:pPr>
+      <w:r>
+        <w:rPr>
+          <w:rFonts w:ascii="Consolas" w:hAnsi="Consolas" w:cs="Consolas"/>
+          <w:sz w:val="20"/>
+        </w:rPr>
+        <w:t>eur</w:t>
+      </w:r>
+      <w:r>
+        <w:rPr>
+          <w:rFonts w:ascii="Consolas" w:hAnsi="Consolas" w:cs="Consolas"/>
+          <w:sz w:val="20"/>
+        </w:rPr>
+        <w:t>id</w:t>
+      </w:r>
+      <w:r>
+        <w:rPr>
+          <w:rFonts w:ascii="Consolas" w:hAnsi="Consolas" w:cs="Consolas"/>
+          <w:sz w:val="20"/>
+        </w:rPr>
+        <w:tab/>
+      </w:r>
+      <w:r>
+        <w:rPr>
+          <w:rFonts w:ascii="Consolas" w:hAnsi="Consolas" w:cs="Consolas"/>
+          <w:sz w:val="20"/>
+        </w:rPr>
+        <w:tab/>
+      </w:r>
+      <w:r>
+        <w:rPr>
+          <w:i/>
+        </w:rPr>
+        <w:t xml:space="preserve">string – </w:t>
+      </w:r>
+      <w:r>
+        <w:t>the</w:t>
+      </w:r>
+      <w:r>
+        <w:t xml:space="preserve"> id of the update object</w:t>
+      </w:r>
+      <w:r>
+        <w:rPr>
+          <w:i/>
         </w:rPr>
         <w:t xml:space="preserve"> </w:t>
       </w:r>
@@ -2477,16 +2760,7 @@
           <w:rFonts w:ascii="Consolas" w:hAnsi="Consolas" w:cs="Consolas"/>
           <w:sz w:val="20"/>
         </w:rPr>
-        <w:tab/>
-      </w:r>
-      <w:r>
-        <w:rPr>
-          <w:i/>
-        </w:rPr>
-        <w:t xml:space="preserve">boolean </w:t>
-      </w:r>
-      <w:r>
-        <w:t>set =1 to include meta, forward &amp; backward with each listed update</w:t>
+        <w:t xml:space="preserve"> </w:t>
       </w:r>
       <w:r>
         <w:rPr>
@@ -2500,279 +2774,14 @@
           <w:rFonts w:ascii="Consolas" w:hAnsi="Consolas" w:cs="Consolas"/>
           <w:sz w:val="20"/>
         </w:rPr>
-        <w:t>s</w:t>
-      </w:r>
-      <w:r>
-        <w:rPr>
-          <w:rFonts w:ascii="Consolas" w:hAnsi="Consolas" w:cs="Consolas"/>
-          <w:sz w:val="20"/>
-        </w:rPr>
-        <w:t>tatus</w:t>
-      </w:r>
-      <w:r>
-        <w:rPr>
-          <w:rFonts w:ascii="Consolas" w:hAnsi="Consolas" w:cs="Consolas"/>
-          <w:sz w:val="20"/>
-        </w:rPr>
-        <w:tab/>
-      </w:r>
-      <w:r>
-        <w:rPr>
-          <w:rFonts w:ascii="Consolas" w:hAnsi="Consolas" w:cs="Consolas"/>
-          <w:sz w:val="20"/>
-        </w:rPr>
-        <w:tab/>
-      </w:r>
-      <w:r>
-        <w:rPr>
-          <w:i/>
-        </w:rPr>
-        <w:t>string pending|reject|accept</w:t>
-      </w:r>
-      <w:r>
-        <w:t xml:space="preserve"> if set, updates with this status only returned</w:t>
-      </w:r>
-      <w:r>
-        <w:rPr>
-          <w:rFonts w:ascii="Consolas" w:hAnsi="Consolas" w:cs="Consolas"/>
-          <w:sz w:val="20"/>
-        </w:rPr>
-        <w:br/>
-      </w:r>
-      <w:r>
-        <w:rPr>
-          <w:rFonts w:ascii="Consolas" w:hAnsi="Consolas" w:cs="Consolas"/>
-          <w:sz w:val="20"/>
-        </w:rPr>
-        <w:t>to_version</w:t>
-      </w:r>
-      <w:r>
-        <w:rPr>
-          <w:rFonts w:ascii="Consolas" w:hAnsi="Consolas" w:cs="Consolas"/>
-          <w:sz w:val="20"/>
-        </w:rPr>
-        <w:tab/>
-      </w:r>
-      <w:r>
-        <w:rPr>
-          <w:i/>
-        </w:rPr>
-        <w:t>integer</w:t>
-      </w:r>
-      <w:r>
-        <w:rPr>
-          <w:i/>
-        </w:rPr>
-        <w:t xml:space="preserve"> </w:t>
-      </w:r>
-      <w:r>
-        <w:t>if set, only updates with this to_version number will be returned</w:t>
-      </w:r>
-      <w:r>
-        <w:br/>
-      </w:r>
-      <w:r>
-        <w:rPr>
-          <w:rFonts w:ascii="Consolas" w:hAnsi="Consolas" w:cs="Consolas"/>
-          <w:sz w:val="20"/>
-        </w:rPr>
-        <w:t>from_version</w:t>
-      </w:r>
-      <w:r>
-        <w:rPr>
-          <w:rFonts w:ascii="Consolas" w:hAnsi="Consolas" w:cs="Consolas"/>
-          <w:sz w:val="20"/>
-        </w:rPr>
-        <w:tab/>
-      </w:r>
-      <w:r>
-        <w:rPr>
-          <w:i/>
-        </w:rPr>
-        <w:t>integer</w:t>
-      </w:r>
-      <w:r>
-        <w:rPr>
-          <w:i/>
-        </w:rPr>
-        <w:t xml:space="preserve"> </w:t>
-      </w:r>
-      <w:r>
-        <w:t>if set, only updates with this from_version number will be returned</w:t>
-      </w:r>
-      <w:r>
-        <w:br/>
-      </w:r>
-      <w:r>
-        <w:rPr>
-          <w:rFonts w:ascii="Consolas" w:hAnsi="Consolas" w:cs="Consolas"/>
-          <w:sz w:val="20"/>
-        </w:rPr>
-        <w:t>targetid</w:t>
-      </w:r>
-      <w:r>
-        <w:rPr>
-          <w:rFonts w:ascii="Consolas" w:hAnsi="Consolas" w:cs="Consolas"/>
-          <w:sz w:val="20"/>
-        </w:rPr>
-        <w:tab/>
-      </w:r>
-      <w:r>
-        <w:rPr>
-          <w:i/>
-        </w:rPr>
-        <w:t xml:space="preserve">string </w:t>
-      </w:r>
-      <w:r>
-        <w:t>if set, only updates to the object with this id will be returned</w:t>
-      </w:r>
-    </w:p>
-    <w:p>
-      <w:r>
-        <w:t>}</w:t>
-      </w:r>
-    </w:p>
-    <w:p>
-      <w:r>
-        <w:rPr>
-          <w:b/>
-        </w:rPr>
-        <w:t>Example:</w:t>
-      </w:r>
-      <w:r>
-        <w:t xml:space="preserve"> http://dacura.cs.tcd.ie/rest/seshat/candidate?options[include_all]=1&amp;options[to_version]=0&amp;</w:t>
-      </w:r>
-      <w:r>
-        <w:t xml:space="preserve"> </w:t>
-      </w:r>
-      <w:r>
-        <w:t>options[targetid]=rome (list all updates, including their contents, on the rome object that have not been accepted).</w:t>
-      </w:r>
-    </w:p>
-    <w:p>
-      <w:pPr>
-        <w:rPr>
-          <w:b/>
-        </w:rPr>
-      </w:pPr>
-      <w:bookmarkStart w:id="7" w:name="_Toc444996764"/>
-      <w:r>
-        <w:rPr>
-          <w:rStyle w:val="Heading3Char"/>
-        </w:rPr>
-        <w:t>Return</w:t>
-      </w:r>
-      <w:bookmarkEnd w:id="7"/>
-      <w:r>
-        <w:rPr>
-          <w:b/>
-        </w:rPr>
-        <w:t xml:space="preserve"> </w:t>
-      </w:r>
-    </w:p>
-    <w:p>
-      <w:pPr>
-        <w:rPr>
-          <w:rFonts w:ascii="Consolas" w:hAnsi="Consolas" w:cs="Consolas"/>
-          <w:sz w:val="20"/>
-        </w:rPr>
-      </w:pPr>
-      <w:r>
-        <w:t>A</w:t>
-      </w:r>
-      <w:r>
-        <w:t xml:space="preserve">n array of </w:t>
-      </w:r>
-      <w:r>
-        <w:t xml:space="preserve">update </w:t>
-      </w:r>
-      <w:r>
-        <w:t>objects, each having the following fields:</w:t>
-      </w:r>
-      <w:r>
-        <w:br/>
-      </w:r>
-      <w:r>
-        <w:rPr>
-          <w:rFonts w:ascii="Consolas" w:hAnsi="Consolas" w:cs="Consolas"/>
-          <w:sz w:val="20"/>
-        </w:rPr>
-        <w:t>[{</w:t>
-      </w:r>
-    </w:p>
-    <w:p>
-      <w:pPr>
-        <w:ind w:left="720"/>
-        <w:rPr>
-          <w:i/>
-        </w:rPr>
-      </w:pPr>
-      <w:r>
-        <w:rPr>
-          <w:rFonts w:ascii="Consolas" w:hAnsi="Consolas" w:cs="Consolas"/>
-          <w:sz w:val="20"/>
-        </w:rPr>
-        <w:t>eur</w:t>
-      </w:r>
-      <w:r>
-        <w:rPr>
-          <w:rFonts w:ascii="Consolas" w:hAnsi="Consolas" w:cs="Consolas"/>
-          <w:sz w:val="20"/>
-        </w:rPr>
-        <w:t>id</w:t>
-      </w:r>
-      <w:r>
-        <w:rPr>
-          <w:rFonts w:ascii="Consolas" w:hAnsi="Consolas" w:cs="Consolas"/>
-          <w:sz w:val="20"/>
-        </w:rPr>
-        <w:tab/>
-      </w:r>
-      <w:r>
-        <w:rPr>
-          <w:rFonts w:ascii="Consolas" w:hAnsi="Consolas" w:cs="Consolas"/>
-          <w:sz w:val="20"/>
-        </w:rPr>
-        <w:tab/>
-      </w:r>
-      <w:r>
-        <w:rPr>
-          <w:i/>
-        </w:rPr>
-        <w:t xml:space="preserve">string – </w:t>
-      </w:r>
-      <w:r>
-        <w:t>the</w:t>
-      </w:r>
-      <w:r>
-        <w:t xml:space="preserve"> id of the update object</w:t>
-      </w:r>
-      <w:r>
-        <w:rPr>
-          <w:i/>
-        </w:rPr>
-        <w:t xml:space="preserve"> </w:t>
-      </w:r>
-      <w:r>
-        <w:rPr>
-          <w:rFonts w:ascii="Consolas" w:hAnsi="Consolas" w:cs="Consolas"/>
-          <w:sz w:val="20"/>
-        </w:rPr>
-        <w:t xml:space="preserve"> </w:t>
-      </w:r>
-      <w:r>
-        <w:rPr>
-          <w:rFonts w:ascii="Consolas" w:hAnsi="Consolas" w:cs="Consolas"/>
-          <w:sz w:val="20"/>
-        </w:rPr>
-        <w:br/>
-      </w:r>
-      <w:r>
-        <w:rPr>
-          <w:rFonts w:ascii="Consolas" w:hAnsi="Consolas" w:cs="Consolas"/>
-          <w:sz w:val="20"/>
-        </w:rPr>
-        <w:t>targeted</w:t>
+        <w:t>targeti</w:t>
+      </w:r>
+      <w:r>
+        <w:rPr>
+          <w:rFonts w:ascii="Consolas" w:hAnsi="Consolas" w:cs="Consolas"/>
+          <w:sz w:val="20"/>
+        </w:rPr>
+        <w:t>d</w:t>
       </w:r>
       <w:r>
         <w:rPr>
@@ -3288,16 +3297,15 @@
           <w:rFonts w:ascii="Consolas" w:hAnsi="Consolas" w:cs="Consolas"/>
         </w:rPr>
       </w:pPr>
-      <w:bookmarkStart w:id="8" w:name="_Toc444996765"/>
-      <w:r>
-        <w:lastRenderedPageBreak/>
+      <w:bookmarkStart w:id="7" w:name="_Toc444996765"/>
+      <w:r>
         <w:t xml:space="preserve">3.  </w:t>
       </w:r>
       <w:r>
         <w:tab/>
         <w:t>View Linked Data Object</w:t>
       </w:r>
-      <w:bookmarkEnd w:id="8"/>
+      <w:bookmarkEnd w:id="7"/>
       <w:r>
         <w:t xml:space="preserve"> </w:t>
       </w:r>
@@ -3840,7 +3848,7 @@
           <w:rFonts w:ascii="Consolas" w:hAnsi="Consolas" w:cs="Consolas"/>
           <w:sz w:val="20"/>
         </w:rPr>
-        <w:t>pretty</w:t>
+        <w:t>plain</w:t>
       </w:r>
       <w:r>
         <w:tab/>
@@ -3852,7 +3860,10 @@
         <w:t xml:space="preserve">boolean </w:t>
       </w:r>
       <w:r>
-        <w:t>set =1 to have output pretty printed</w:t>
+        <w:t xml:space="preserve">set =1 to have output </w:t>
+      </w:r>
+      <w:r>
+        <w:t>printed without html styling</w:t>
       </w:r>
     </w:p>
     <w:p>
@@ -4185,7 +4196,6 @@
           <w:rFonts w:ascii="Consolas" w:hAnsi="Consolas" w:cs="Consolas"/>
           <w:sz w:val="20"/>
         </w:rPr>
-        <w:lastRenderedPageBreak/>
         <w:t>cid</w:t>
       </w:r>
       <w:r>
@@ -4672,7 +4682,7 @@
       <w:pPr>
         <w:pStyle w:val="Heading2"/>
       </w:pPr>
-      <w:bookmarkStart w:id="9" w:name="_Toc444996766"/>
+      <w:bookmarkStart w:id="8" w:name="_Toc444996766"/>
       <w:r>
         <w:t xml:space="preserve">3b.  </w:t>
       </w:r>
@@ -4680,7 +4690,7 @@
         <w:tab/>
         <w:t>View Linked Data Object Fragment</w:t>
       </w:r>
-      <w:bookmarkEnd w:id="9"/>
+      <w:bookmarkEnd w:id="8"/>
     </w:p>
     <w:p>
       <w:pPr>
@@ -4856,9 +4866,8 @@
       <w:pPr>
         <w:pStyle w:val="Heading2"/>
       </w:pPr>
-      <w:bookmarkStart w:id="10" w:name="_Toc444996767"/>
-      <w:r>
-        <w:lastRenderedPageBreak/>
+      <w:bookmarkStart w:id="9" w:name="_Toc444996767"/>
+      <w:r>
         <w:t>4</w:t>
       </w:r>
       <w:r>
@@ -4868,7 +4877,7 @@
         <w:tab/>
         <w:t>Create Linked Data Object</w:t>
       </w:r>
-      <w:bookmarkEnd w:id="10"/>
+      <w:bookmarkEnd w:id="9"/>
       <w:r>
         <w:t xml:space="preserve"> </w:t>
       </w:r>
@@ -5999,7 +6008,6 @@
           <w:rFonts w:ascii="Consolas" w:hAnsi="Consolas" w:cs="Consolas"/>
           <w:sz w:val="20"/>
         </w:rPr>
-        <w:lastRenderedPageBreak/>
         <w:t>status</w:t>
       </w:r>
       <w:r>
@@ -6104,7 +6112,7 @@
       </w:r>
     </w:p>
     <w:p>
-      <w:bookmarkStart w:id="11" w:name="_Toc444996768"/>
+      <w:bookmarkStart w:id="10" w:name="_Toc444996768"/>
     </w:p>
     <w:p>
       <w:pPr>
@@ -6563,7 +6571,6 @@
           <w:rFonts w:ascii="Consolas" w:hAnsi="Consolas" w:cs="Consolas"/>
           <w:sz w:val="20"/>
         </w:rPr>
-        <w:lastRenderedPageBreak/>
         <w:t>status</w:t>
       </w:r>
       <w:r>
@@ -6766,7 +6773,6 @@
         <w:pStyle w:val="Heading2"/>
       </w:pPr>
       <w:r>
-        <w:lastRenderedPageBreak/>
         <w:t>5</w:t>
       </w:r>
       <w:r>
@@ -6776,7 +6782,7 @@
         <w:tab/>
         <w:t>Update Linked Data Object</w:t>
       </w:r>
-      <w:bookmarkEnd w:id="11"/>
+      <w:bookmarkEnd w:id="10"/>
       <w:r>
         <w:t xml:space="preserve"> </w:t>
       </w:r>
@@ -7788,7 +7794,6 @@
         <w:rPr>
           <w:rFonts w:ascii="Consolas" w:hAnsi="Consolas" w:cs="Consolas"/>
         </w:rPr>
-        <w:lastRenderedPageBreak/>
         <w:t>editmode</w:t>
       </w:r>
       <w:r>
@@ -8372,9 +8377,8 @@
       <w:pPr>
         <w:pStyle w:val="Heading2"/>
       </w:pPr>
-      <w:bookmarkStart w:id="12" w:name="_Toc444996769"/>
-      <w:r>
-        <w:lastRenderedPageBreak/>
+      <w:bookmarkStart w:id="11" w:name="_Toc444996769"/>
+      <w:r>
         <w:t>5</w:t>
       </w:r>
       <w:r>
@@ -8384,7 +8388,7 @@
         <w:tab/>
         <w:t>Update Linked Data Object Fragment</w:t>
       </w:r>
-      <w:bookmarkEnd w:id="12"/>
+      <w:bookmarkEnd w:id="11"/>
     </w:p>
     <w:p>
       <w:pPr>
@@ -8542,12 +8546,11 @@
           <w:rStyle w:val="Heading2Char"/>
         </w:rPr>
       </w:pPr>
-      <w:bookmarkStart w:id="13" w:name="_Toc444996770"/>
+      <w:bookmarkStart w:id="12" w:name="_Toc444996770"/>
       <w:r>
         <w:rPr>
           <w:rStyle w:val="Heading2Char"/>
         </w:rPr>
-        <w:lastRenderedPageBreak/>
         <w:t>6</w:t>
       </w:r>
       <w:r>
@@ -8563,38 +8566,38 @@
         <w:tab/>
         <w:t>Delete Linked Data Object</w:t>
       </w:r>
+      <w:bookmarkEnd w:id="12"/>
+    </w:p>
+    <w:p>
+      <w:pPr>
+        <w:spacing w:before="120" w:after="120"/>
+        <w:rPr>
+          <w:rFonts w:ascii="Consolas" w:hAnsi="Consolas" w:cs="Consolas"/>
+        </w:rPr>
+      </w:pPr>
+      <w:r>
+        <w:rPr>
+          <w:rFonts w:ascii="Consolas" w:hAnsi="Consolas" w:cs="Consolas"/>
+        </w:rPr>
+        <w:t>DELETE /[object_id]</w:t>
+      </w:r>
+    </w:p>
+    <w:p>
+      <w:pPr>
+        <w:pStyle w:val="Heading2"/>
+      </w:pPr>
+      <w:bookmarkStart w:id="13" w:name="_Toc444996771"/>
+      <w:r>
+        <w:t>6</w:t>
+      </w:r>
+      <w:r>
+        <w:t>b</w:t>
+      </w:r>
+      <w:r>
+        <w:tab/>
+        <w:t>Delete Linked Data Object Fragment</w:t>
+      </w:r>
       <w:bookmarkEnd w:id="13"/>
-    </w:p>
-    <w:p>
-      <w:pPr>
-        <w:spacing w:before="120" w:after="120"/>
-        <w:rPr>
-          <w:rFonts w:ascii="Consolas" w:hAnsi="Consolas" w:cs="Consolas"/>
-        </w:rPr>
-      </w:pPr>
-      <w:r>
-        <w:rPr>
-          <w:rFonts w:ascii="Consolas" w:hAnsi="Consolas" w:cs="Consolas"/>
-        </w:rPr>
-        <w:t>DELETE /[object_id]</w:t>
-      </w:r>
-    </w:p>
-    <w:p>
-      <w:pPr>
-        <w:pStyle w:val="Heading2"/>
-      </w:pPr>
-      <w:bookmarkStart w:id="14" w:name="_Toc444996771"/>
-      <w:r>
-        <w:t>6</w:t>
-      </w:r>
-      <w:r>
-        <w:t>b</w:t>
-      </w:r>
-      <w:r>
-        <w:tab/>
-        <w:t>Delete Linked Data Object Fragment</w:t>
-      </w:r>
-      <w:bookmarkEnd w:id="14"/>
     </w:p>
     <w:p>
       <w:pPr>
@@ -8632,16 +8635,15 @@
       <w:pPr>
         <w:pStyle w:val="Heading2"/>
       </w:pPr>
-      <w:bookmarkStart w:id="15" w:name="_Toc444996772"/>
-      <w:r>
-        <w:lastRenderedPageBreak/>
+      <w:bookmarkStart w:id="14" w:name="_Toc444996772"/>
+      <w:r>
         <w:t xml:space="preserve">7.  </w:t>
       </w:r>
       <w:r>
         <w:tab/>
         <w:t>View Linked Data Object Update</w:t>
       </w:r>
-      <w:bookmarkEnd w:id="15"/>
+      <w:bookmarkEnd w:id="14"/>
     </w:p>
     <w:p>
       <w:pPr>
@@ -9496,7 +9498,6 @@
         <w:br/>
       </w:r>
       <w:r>
-        <w:lastRenderedPageBreak/>
         <w:tab/>
       </w:r>
       <w:r>
@@ -9578,7 +9579,6 @@
           <w:rFonts w:ascii="Consolas" w:hAnsi="Consolas" w:cs="Consolas"/>
           <w:sz w:val="20"/>
         </w:rPr>
-        <w:lastRenderedPageBreak/>
         <w:t>cid</w:t>
       </w:r>
       <w:r>
@@ -10050,9 +10050,8 @@
       <w:pPr>
         <w:pStyle w:val="Heading2"/>
       </w:pPr>
-      <w:bookmarkStart w:id="16" w:name="_Toc444996773"/>
-      <w:r>
-        <w:lastRenderedPageBreak/>
+      <w:bookmarkStart w:id="15" w:name="_Toc444996773"/>
+      <w:r>
         <w:t>8</w:t>
       </w:r>
       <w:r>
@@ -10062,7 +10061,7 @@
         <w:tab/>
         <w:t>Update Linked Data Object Update</w:t>
       </w:r>
-      <w:bookmarkEnd w:id="16"/>
+      <w:bookmarkEnd w:id="15"/>
       <w:r>
         <w:br/>
       </w:r>
@@ -10084,16 +10083,15 @@
       <w:pPr>
         <w:pStyle w:val="Heading2"/>
       </w:pPr>
-      <w:bookmarkStart w:id="17" w:name="_Toc444996774"/>
-      <w:r>
-        <w:lastRenderedPageBreak/>
+      <w:bookmarkStart w:id="16" w:name="_Toc444996774"/>
+      <w:r>
         <w:t>9.</w:t>
       </w:r>
       <w:r>
         <w:tab/>
         <w:t>Delete Linked Data Object Update</w:t>
       </w:r>
-      <w:bookmarkEnd w:id="17"/>
+      <w:bookmarkEnd w:id="16"/>
     </w:p>
     <w:p/>
     <w:p>
@@ -11142,7 +11140,7 @@
 </file>
 
 <file path=customXml/itemProps1.xml><?xml version="1.0" encoding="utf-8"?>
-<ds:datastoreItem xmlns:ds="http://schemas.openxmlformats.org/officeDocument/2006/customXml" ds:itemID="{5BDB3B3A-F54F-4794-BD2B-19DED515B70D}">
+<ds:datastoreItem xmlns:ds="http://schemas.openxmlformats.org/officeDocument/2006/customXml" ds:itemID="{3359B218-78AF-4AF1-9255-16ADF3C7EABE}">
   <ds:schemaRefs>
     <ds:schemaRef ds:uri="http://schemas.openxmlformats.org/officeDocument/2006/bibliography"/>
   </ds:schemaRefs>

</xml_diff>